<commit_message>
ADD button AND all_output
</commit_message>
<xml_diff>
--- a/Kks.docx
+++ b/Kks.docx
@@ -6019,21 +6019,7 @@
                 <w:sz w:val="28"/>
                 <w:szCs w:val="28"/>
               </w:rPr>
-              <w:t>Ввод в поле «</w:t>
-            </w:r>
-            <w:r>
-              <w:rPr>
-                <w:sz w:val="28"/>
-                <w:szCs w:val="28"/>
-              </w:rPr>
-              <w:t>Поддерживаемые программы</w:t>
-            </w:r>
-            <w:r>
-              <w:rPr>
-                <w:sz w:val="28"/>
-                <w:szCs w:val="28"/>
-              </w:rPr>
-              <w:t>»</w:t>
+              <w:t>Ввод в поле «Поддерживаемые программы»</w:t>
             </w:r>
           </w:p>
         </w:tc>
@@ -6102,7 +6088,6 @@
               <w:rPr>
                 <w:sz w:val="28"/>
                 <w:szCs w:val="28"/>
-                <w:lang w:val="en-US"/>
               </w:rPr>
             </w:pPr>
             <w:r>
@@ -6110,21 +6095,7 @@
                 <w:sz w:val="28"/>
                 <w:szCs w:val="28"/>
               </w:rPr>
-              <w:t>Ввод в поле «</w:t>
-            </w:r>
-            <w:r>
-              <w:rPr>
-                <w:sz w:val="28"/>
-                <w:szCs w:val="28"/>
-              </w:rPr>
-              <w:t>Цветные возможности</w:t>
-            </w:r>
-            <w:r>
-              <w:rPr>
-                <w:sz w:val="28"/>
-                <w:szCs w:val="28"/>
-              </w:rPr>
-              <w:t>»</w:t>
+              <w:t>Ввод в поле «Цветные возможности»</w:t>
             </w:r>
           </w:p>
         </w:tc>
@@ -6201,21 +6172,7 @@
                 <w:sz w:val="28"/>
                 <w:szCs w:val="28"/>
               </w:rPr>
-              <w:t>Ввод в поле «</w:t>
-            </w:r>
-            <w:r>
-              <w:rPr>
-                <w:sz w:val="28"/>
-                <w:szCs w:val="28"/>
-              </w:rPr>
-              <w:t>Сжатие</w:t>
-            </w:r>
-            <w:r>
-              <w:rPr>
-                <w:sz w:val="28"/>
-                <w:szCs w:val="28"/>
-              </w:rPr>
-              <w:t>»</w:t>
+              <w:t>Ввод в поле «Сжатие»</w:t>
             </w:r>
           </w:p>
         </w:tc>
@@ -6428,10 +6385,10 @@
             <v:path o:extrusionok="f" gradientshapeok="t" o:connecttype="rect"/>
             <o:lock v:ext="edit" aspectratio="t"/>
           </v:shapetype>
-          <v:shape id="_x0000_i1025" type="#_x0000_t75" style="width:283pt;height:205.95pt" o:ole="">
+          <v:shape id="_x0000_i1025" type="#_x0000_t75" style="width:283pt;height:206pt" o:ole="">
             <v:imagedata r:id="rId10" o:title=""/>
           </v:shape>
-          <o:OLEObject Type="Embed" ProgID="Visio.Drawing.15" ShapeID="_x0000_i1025" DrawAspect="Content" ObjectID="_1724877189" r:id="rId11"/>
+          <o:OLEObject Type="Embed" ProgID="Visio.Drawing.15" ShapeID="_x0000_i1025" DrawAspect="Content" ObjectID="_1725742102" r:id="rId11"/>
         </w:object>
       </w:r>
     </w:p>
@@ -13053,15 +13010,7 @@
           <w:sz w:val="28"/>
           <w:lang w:val="en-US"/>
         </w:rPr>
-        <w:t>Type</w:t>
-      </w:r>
-      <w:r>
-        <w:rPr>
-          <w:snapToGrid w:val="0"/>
-          <w:sz w:val="28"/>
-          <w:lang w:val="en-US"/>
-        </w:rPr>
-        <w:t>Rustr</w:t>
+        <w:t>TypeRustr</w:t>
       </w:r>
       <w:proofErr w:type="spellEnd"/>
       <w:r>
@@ -14609,7 +14558,6 @@
               </w:rPr>
               <w:tab/>
             </w:r>
-            <w:proofErr w:type="spellStart"/>
             <w:proofErr w:type="gramStart"/>
             <w:r>
               <w:rPr>
@@ -14618,17 +14566,7 @@
                 <w:szCs w:val="28"/>
                 <w:lang w:val="en-US"/>
               </w:rPr>
-              <w:t>Kks</w:t>
-            </w:r>
-            <w:proofErr w:type="spellEnd"/>
-            <w:r>
-              <w:rPr>
-                <w:rFonts w:eastAsiaTheme="minorHAnsi"/>
-                <w:sz w:val="28"/>
-                <w:szCs w:val="28"/>
-                <w:lang w:val="en-US"/>
-              </w:rPr>
-              <w:t>::</w:t>
+              <w:t>Kks::</w:t>
             </w:r>
             <w:proofErr w:type="spellStart"/>
             <w:proofErr w:type="gramEnd"/>
@@ -14729,6 +14667,7 @@
           <w:sz w:val="28"/>
           <w:szCs w:val="28"/>
         </w:rPr>
+        <w:lastRenderedPageBreak/>
         <w:br w:type="page"/>
       </w:r>
     </w:p>
@@ -18998,20 +18937,22 @@
               <w:rPr>
                 <w:rFonts w:eastAsiaTheme="minorHAnsi"/>
                 <w:sz w:val="20"/>
-              </w:rPr>
-            </w:pPr>
-            <w:r>
-              <w:rPr>
-                <w:rFonts w:eastAsiaTheme="minorHAnsi"/>
-                <w:sz w:val="20"/>
-                <w:lang w:val="en-US"/>
-              </w:rPr>
-              <w:tab/>
-            </w:r>
-            <w:r>
-              <w:rPr>
-                <w:rFonts w:eastAsiaTheme="minorHAnsi"/>
-                <w:sz w:val="20"/>
+                <w:lang w:val="en-US"/>
+              </w:rPr>
+            </w:pPr>
+            <w:r>
+              <w:rPr>
+                <w:rFonts w:eastAsiaTheme="minorHAnsi"/>
+                <w:sz w:val="20"/>
+                <w:lang w:val="en-US"/>
+              </w:rPr>
+              <w:tab/>
+            </w:r>
+            <w:r>
+              <w:rPr>
+                <w:rFonts w:eastAsiaTheme="minorHAnsi"/>
+                <w:sz w:val="20"/>
+                <w:lang w:val="en-US"/>
               </w:rPr>
               <w:t>}</w:t>
             </w:r>
@@ -19024,6 +18965,7 @@
               <w:rPr>
                 <w:rFonts w:eastAsiaTheme="minorHAnsi"/>
                 <w:sz w:val="20"/>
+                <w:lang w:val="en-US"/>
               </w:rPr>
             </w:pPr>
           </w:p>
@@ -19035,30 +18977,17 @@
               <w:rPr>
                 <w:rFonts w:eastAsiaTheme="minorHAnsi"/>
                 <w:sz w:val="20"/>
-              </w:rPr>
-            </w:pPr>
-            <w:r>
-              <w:rPr>
-                <w:rFonts w:eastAsiaTheme="minorHAnsi"/>
-                <w:sz w:val="20"/>
-              </w:rPr>
-              <w:tab/>
-            </w:r>
-            <w:proofErr w:type="spellStart"/>
-            <w:r>
-              <w:rPr>
-                <w:rFonts w:eastAsiaTheme="minorHAnsi"/>
-                <w:sz w:val="20"/>
-              </w:rPr>
-              <w:t>void</w:t>
-            </w:r>
-            <w:proofErr w:type="spellEnd"/>
-            <w:r>
-              <w:rPr>
-                <w:rFonts w:eastAsiaTheme="minorHAnsi"/>
-                <w:sz w:val="20"/>
-              </w:rPr>
-              <w:t xml:space="preserve"> </w:t>
+                <w:lang w:val="en-US"/>
+              </w:rPr>
+            </w:pPr>
+            <w:r>
+              <w:rPr>
+                <w:rFonts w:eastAsiaTheme="minorHAnsi"/>
+                <w:sz w:val="20"/>
+                <w:lang w:val="en-US"/>
+              </w:rPr>
+              <w:tab/>
+              <w:t xml:space="preserve">void </w:t>
             </w:r>
             <w:proofErr w:type="spellStart"/>
             <w:proofErr w:type="gramStart"/>
@@ -19066,6 +18995,7 @@
               <w:rPr>
                 <w:rFonts w:eastAsiaTheme="minorHAnsi"/>
                 <w:sz w:val="20"/>
+                <w:lang w:val="en-US"/>
               </w:rPr>
               <w:t>FormatCount</w:t>
             </w:r>
@@ -19074,6 +19004,7 @@
               <w:rPr>
                 <w:rFonts w:eastAsiaTheme="minorHAnsi"/>
                 <w:sz w:val="20"/>
+                <w:lang w:val="en-US"/>
               </w:rPr>
               <w:t>(</w:t>
             </w:r>
@@ -19082,8 +19013,99 @@
               <w:rPr>
                 <w:rFonts w:eastAsiaTheme="minorHAnsi"/>
                 <w:sz w:val="20"/>
-              </w:rPr>
-              <w:t>) { //переписать полностью функцию (иначе не работает)</w:t>
+                <w:lang w:val="en-US"/>
+              </w:rPr>
+              <w:t>) { //</w:t>
+            </w:r>
+            <w:r>
+              <w:rPr>
+                <w:rFonts w:eastAsiaTheme="minorHAnsi"/>
+                <w:sz w:val="20"/>
+              </w:rPr>
+              <w:t>переписать</w:t>
+            </w:r>
+            <w:r>
+              <w:rPr>
+                <w:rFonts w:eastAsiaTheme="minorHAnsi"/>
+                <w:sz w:val="20"/>
+                <w:lang w:val="en-US"/>
+              </w:rPr>
+              <w:t xml:space="preserve"> </w:t>
+            </w:r>
+            <w:r>
+              <w:rPr>
+                <w:rFonts w:eastAsiaTheme="minorHAnsi"/>
+                <w:sz w:val="20"/>
+              </w:rPr>
+              <w:t>полностью</w:t>
+            </w:r>
+            <w:r>
+              <w:rPr>
+                <w:rFonts w:eastAsiaTheme="minorHAnsi"/>
+                <w:sz w:val="20"/>
+                <w:lang w:val="en-US"/>
+              </w:rPr>
+              <w:t xml:space="preserve"> </w:t>
+            </w:r>
+            <w:r>
+              <w:rPr>
+                <w:rFonts w:eastAsiaTheme="minorHAnsi"/>
+                <w:sz w:val="20"/>
+              </w:rPr>
+              <w:t>функцию</w:t>
+            </w:r>
+            <w:r>
+              <w:rPr>
+                <w:rFonts w:eastAsiaTheme="minorHAnsi"/>
+                <w:sz w:val="20"/>
+                <w:lang w:val="en-US"/>
+              </w:rPr>
+              <w:t xml:space="preserve"> (</w:t>
+            </w:r>
+            <w:r>
+              <w:rPr>
+                <w:rFonts w:eastAsiaTheme="minorHAnsi"/>
+                <w:sz w:val="20"/>
+              </w:rPr>
+              <w:t>иначе</w:t>
+            </w:r>
+            <w:r>
+              <w:rPr>
+                <w:rFonts w:eastAsiaTheme="minorHAnsi"/>
+                <w:sz w:val="20"/>
+                <w:lang w:val="en-US"/>
+              </w:rPr>
+              <w:t xml:space="preserve"> </w:t>
+            </w:r>
+            <w:r>
+              <w:rPr>
+                <w:rFonts w:eastAsiaTheme="minorHAnsi"/>
+                <w:sz w:val="20"/>
+              </w:rPr>
+              <w:t>не</w:t>
+            </w:r>
+            <w:r>
+              <w:rPr>
+                <w:rFonts w:eastAsiaTheme="minorHAnsi"/>
+                <w:sz w:val="20"/>
+                <w:lang w:val="en-US"/>
+              </w:rPr>
+              <w:t xml:space="preserve"> </w:t>
+            </w:r>
+            <w:r>
+              <w:rPr>
+                <w:rFonts w:eastAsiaTheme="minorHAnsi"/>
+                <w:sz w:val="20"/>
+              </w:rPr>
+              <w:t>работает</w:t>
+            </w:r>
+            <w:r>
+              <w:rPr>
+                <w:rFonts w:eastAsiaTheme="minorHAnsi"/>
+                <w:sz w:val="20"/>
+                <w:lang w:val="en-US"/>
+              </w:rPr>
+              <w:t>)</w:t>
             </w:r>
           </w:p>
           <w:p>
@@ -19101,13 +19123,15 @@
               <w:rPr>
                 <w:rFonts w:eastAsiaTheme="minorHAnsi"/>
                 <w:sz w:val="20"/>
-              </w:rPr>
-              <w:tab/>
-            </w:r>
-            <w:r>
-              <w:rPr>
-                <w:rFonts w:eastAsiaTheme="minorHAnsi"/>
-                <w:sz w:val="20"/>
+                <w:lang w:val="en-US"/>
+              </w:rPr>
+              <w:tab/>
+            </w:r>
+            <w:r>
+              <w:rPr>
+                <w:rFonts w:eastAsiaTheme="minorHAnsi"/>
+                <w:sz w:val="20"/>
+                <w:lang w:val="en-US"/>
               </w:rPr>
               <w:tab/>
             </w:r>
@@ -22764,7 +22788,6 @@
               <w:rPr>
                 <w:rFonts w:eastAsiaTheme="minorHAnsi"/>
                 <w:sz w:val="20"/>
-                <w:lang w:val="en-US"/>
               </w:rPr>
             </w:pPr>
             <w:r>
@@ -22797,9 +22820,23 @@
               <w:rPr>
                 <w:rFonts w:eastAsiaTheme="minorHAnsi"/>
                 <w:sz w:val="20"/>
-                <w:lang w:val="en-US"/>
-              </w:rPr>
-              <w:t>-&gt;Text = "</w:t>
+              </w:rPr>
+              <w:t>-&gt;</w:t>
+            </w:r>
+            <w:r>
+              <w:rPr>
+                <w:rFonts w:eastAsiaTheme="minorHAnsi"/>
+                <w:sz w:val="20"/>
+                <w:lang w:val="en-US"/>
+              </w:rPr>
+              <w:t>Text</w:t>
+            </w:r>
+            <w:r>
+              <w:rPr>
+                <w:rFonts w:eastAsiaTheme="minorHAnsi"/>
+                <w:sz w:val="20"/>
+              </w:rPr>
+              <w:t xml:space="preserve"> = "</w:t>
             </w:r>
             <w:r>
               <w:rPr>
@@ -22812,7 +22849,6 @@
               <w:rPr>
                 <w:rFonts w:eastAsiaTheme="minorHAnsi"/>
                 <w:sz w:val="20"/>
-                <w:lang w:val="en-US"/>
               </w:rPr>
               <w:t xml:space="preserve"> </w:t>
             </w:r>
@@ -22827,7 +22863,6 @@
               <w:rPr>
                 <w:rFonts w:eastAsiaTheme="minorHAnsi"/>
                 <w:sz w:val="20"/>
-                <w:lang w:val="en-US"/>
               </w:rPr>
               <w:t xml:space="preserve"> (</w:t>
             </w:r>
@@ -22842,7 +22877,6 @@
               <w:rPr>
                 <w:rFonts w:eastAsiaTheme="minorHAnsi"/>
                 <w:sz w:val="20"/>
-                <w:lang w:val="en-US"/>
               </w:rPr>
               <w:t>)";</w:t>
             </w:r>
@@ -22862,9 +22896,15 @@
               <w:rPr>
                 <w:rFonts w:eastAsiaTheme="minorHAnsi"/>
                 <w:sz w:val="20"/>
-                <w:lang w:val="en-US"/>
-              </w:rPr>
-              <w:tab/>
+              </w:rPr>
+              <w:tab/>
+            </w:r>
+            <w:r>
+              <w:rPr>
+                <w:rFonts w:eastAsiaTheme="minorHAnsi"/>
+                <w:sz w:val="20"/>
+                <w:lang w:val="en-US"/>
+              </w:rPr>
               <w:t>}</w:t>
             </w:r>
           </w:p>
@@ -31768,7 +31808,42 @@
           <w:sz w:val="28"/>
           <w:szCs w:val="28"/>
         </w:rPr>
-        <w:t xml:space="preserve">Для установки и запуска ПО необходимо загрузить репозиторий с </w:t>
+        <w:t>Для установки и запуска ПО необходимо загрузить репозиторий</w:t>
+      </w:r>
+      <w:r>
+        <w:rPr>
+          <w:sz w:val="28"/>
+          <w:szCs w:val="28"/>
+        </w:rPr>
+        <w:t xml:space="preserve"> </w:t>
+      </w:r>
+      <w:r>
+        <w:rPr>
+          <w:sz w:val="28"/>
+          <w:szCs w:val="28"/>
+        </w:rPr>
+        <w:t>«</w:t>
+      </w:r>
+      <w:r>
+        <w:rPr>
+          <w:sz w:val="28"/>
+          <w:szCs w:val="28"/>
+        </w:rPr>
+        <w:t>https://github.com/Kocva/kurs</w:t>
+      </w:r>
+      <w:r>
+        <w:rPr>
+          <w:sz w:val="28"/>
+          <w:szCs w:val="28"/>
+        </w:rPr>
+        <w:t>»</w:t>
+      </w:r>
+      <w:r>
+        <w:rPr>
+          <w:sz w:val="28"/>
+          <w:szCs w:val="28"/>
+        </w:rPr>
+        <w:t xml:space="preserve"> с </w:t>
       </w:r>
       <w:r>
         <w:rPr>
@@ -31798,8 +31873,10 @@
           <w:szCs w:val="28"/>
           <w:lang w:val="en-US"/>
         </w:rPr>
-        <w:t>Project</w:t>
-      </w:r>
+        <w:t>kks</w:t>
+      </w:r>
+      <w:bookmarkStart w:id="40" w:name="_GoBack"/>
+      <w:bookmarkEnd w:id="40"/>
       <w:r>
         <w:rPr>
           <w:sz w:val="28"/>
@@ -31944,7 +32021,7 @@
           <w:sz w:val="28"/>
         </w:rPr>
       </w:pPr>
-      <w:bookmarkStart w:id="40" w:name="_Toc105098394"/>
+      <w:bookmarkStart w:id="41" w:name="_Toc105098394"/>
       <w:r>
         <w:br w:type="page"/>
       </w:r>
@@ -31954,7 +32031,7 @@
         <w:pStyle w:val="1"/>
         <w:jc w:val="left"/>
       </w:pPr>
-      <w:bookmarkStart w:id="41" w:name="_Toc111811411"/>
+      <w:bookmarkStart w:id="42" w:name="_Toc111811411"/>
       <w:r>
         <w:lastRenderedPageBreak/>
         <w:t>3</w:t>
@@ -31962,11 +32039,11 @@
       <w:r>
         <w:t xml:space="preserve">. </w:t>
       </w:r>
-      <w:bookmarkEnd w:id="40"/>
+      <w:bookmarkEnd w:id="41"/>
       <w:r>
         <w:t>Основные возможности программы</w:t>
       </w:r>
-      <w:bookmarkEnd w:id="41"/>
+      <w:bookmarkEnd w:id="42"/>
     </w:p>
     <w:p>
       <w:pPr>
@@ -32695,8 +32772,8 @@
           <w:sz w:val="28"/>
         </w:rPr>
       </w:pPr>
-      <w:bookmarkStart w:id="42" w:name="_Toc105021020"/>
-      <w:bookmarkStart w:id="43" w:name="_Toc105098395"/>
+      <w:bookmarkStart w:id="43" w:name="_Toc105021020"/>
+      <w:bookmarkStart w:id="44" w:name="_Toc105098395"/>
       <w:r>
         <w:br w:type="page"/>
       </w:r>
@@ -32705,14 +32782,14 @@
       <w:pPr>
         <w:pStyle w:val="1"/>
       </w:pPr>
-      <w:bookmarkStart w:id="44" w:name="_Toc111811412"/>
+      <w:bookmarkStart w:id="45" w:name="_Toc111811412"/>
       <w:r>
         <w:lastRenderedPageBreak/>
         <w:t>Заключение</w:t>
       </w:r>
-      <w:bookmarkEnd w:id="42"/>
       <w:bookmarkEnd w:id="43"/>
       <w:bookmarkEnd w:id="44"/>
+      <w:bookmarkEnd w:id="45"/>
     </w:p>
     <w:p>
       <w:pPr>
@@ -32938,8 +33015,6 @@
         </w:rPr>
         <w:t>окон</w:t>
       </w:r>
-      <w:bookmarkStart w:id="45" w:name="_GoBack"/>
-      <w:bookmarkEnd w:id="45"/>
       <w:r>
         <w:rPr>
           <w:sz w:val="28"/>
@@ -37797,6 +37872,7 @@
   <w:style w:type="character" w:default="1" w:styleId="a0">
     <w:name w:val="Default Paragraph Font"/>
     <w:uiPriority w:val="1"/>
+    <w:semiHidden/>
     <w:unhideWhenUsed/>
   </w:style>
   <w:style w:type="table" w:default="1" w:styleId="a1">

</xml_diff>

<commit_message>
ADD edit AND deleting
</commit_message>
<xml_diff>
--- a/Kks.docx
+++ b/Kks.docx
@@ -6248,7 +6248,16 @@
                 <w:sz w:val="28"/>
                 <w:szCs w:val="28"/>
               </w:rPr>
-              <w:t>Специализация для поиска</w:t>
+              <w:t>Расширение</w:t>
+            </w:r>
+            <w:bookmarkStart w:id="13" w:name="_GoBack"/>
+            <w:bookmarkEnd w:id="13"/>
+            <w:r>
+              <w:rPr>
+                <w:sz w:val="28"/>
+                <w:szCs w:val="28"/>
+              </w:rPr>
+              <w:t xml:space="preserve"> для поиска</w:t>
             </w:r>
           </w:p>
         </w:tc>
@@ -6304,15 +6313,15 @@
       <w:pPr>
         <w:pStyle w:val="1"/>
       </w:pPr>
-      <w:bookmarkStart w:id="13" w:name="_Toc105021011"/>
-      <w:bookmarkStart w:id="14" w:name="_Toc105098383"/>
-      <w:bookmarkStart w:id="15" w:name="_Toc111811402"/>
+      <w:bookmarkStart w:id="14" w:name="_Toc105021011"/>
+      <w:bookmarkStart w:id="15" w:name="_Toc105098383"/>
+      <w:bookmarkStart w:id="16" w:name="_Toc111811402"/>
       <w:r>
         <w:t>Схема иерархии модулей</w:t>
       </w:r>
-      <w:bookmarkEnd w:id="13"/>
       <w:bookmarkEnd w:id="14"/>
       <w:bookmarkEnd w:id="15"/>
+      <w:bookmarkEnd w:id="16"/>
     </w:p>
     <w:p>
       <w:pPr>
@@ -6388,7 +6397,7 @@
           <v:shape id="_x0000_i1025" type="#_x0000_t75" style="width:283pt;height:206pt" o:ole="">
             <v:imagedata r:id="rId10" o:title=""/>
           </v:shape>
-          <o:OLEObject Type="Embed" ProgID="Visio.Drawing.15" ShapeID="_x0000_i1025" DrawAspect="Content" ObjectID="_1725742102" r:id="rId11"/>
+          <o:OLEObject Type="Embed" ProgID="Visio.Drawing.15" ShapeID="_x0000_i1025" DrawAspect="Content" ObjectID="_1727006389" r:id="rId11"/>
         </w:object>
       </w:r>
     </w:p>
@@ -6686,8 +6695,8 @@
         </w:rPr>
         <w:t>Main</w:t>
       </w:r>
-      <w:bookmarkStart w:id="16" w:name="_Toc105021012"/>
-      <w:bookmarkStart w:id="17" w:name="_Toc105098384"/>
+      <w:bookmarkStart w:id="17" w:name="_Toc105021012"/>
+      <w:bookmarkStart w:id="18" w:name="_Toc105098384"/>
       <w:proofErr w:type="spellEnd"/>
     </w:p>
     <w:p>
@@ -6734,8 +6743,8 @@
         </w:rPr>
         <w:t>Спецификация функций модулей</w:t>
       </w:r>
-      <w:bookmarkEnd w:id="16"/>
       <w:bookmarkEnd w:id="17"/>
+      <w:bookmarkEnd w:id="18"/>
     </w:p>
     <w:p/>
     <w:p>
@@ -9016,7 +9025,7 @@
           <w:sz w:val="28"/>
         </w:rPr>
       </w:pPr>
-      <w:bookmarkStart w:id="18" w:name="_Toc105098385"/>
+      <w:bookmarkStart w:id="19" w:name="_Toc105098385"/>
       <w:r>
         <w:br w:type="page"/>
       </w:r>
@@ -9026,13 +9035,13 @@
         <w:pStyle w:val="1"/>
         <w:ind w:firstLine="0"/>
       </w:pPr>
-      <w:bookmarkStart w:id="19" w:name="_Toc111811403"/>
+      <w:bookmarkStart w:id="20" w:name="_Toc111811403"/>
       <w:r>
         <w:lastRenderedPageBreak/>
         <w:t>Описание функций в содержательном аспекте</w:t>
       </w:r>
-      <w:bookmarkEnd w:id="18"/>
       <w:bookmarkEnd w:id="19"/>
+      <w:bookmarkEnd w:id="20"/>
     </w:p>
     <w:p>
       <w:pPr>
@@ -10086,7 +10095,7 @@
         </w:rPr>
         <w:t xml:space="preserve">Используется для </w:t>
       </w:r>
-      <w:bookmarkStart w:id="20" w:name="_Toc105021014"/>
+      <w:bookmarkStart w:id="21" w:name="_Toc105021014"/>
       <w:r>
         <w:rPr>
           <w:snapToGrid w:val="0"/>
@@ -10662,15 +10671,15 @@
       <w:pPr>
         <w:pStyle w:val="1"/>
       </w:pPr>
-      <w:bookmarkStart w:id="21" w:name="_Toc105098386"/>
-      <w:bookmarkStart w:id="22" w:name="_Toc111811404"/>
+      <w:bookmarkStart w:id="22" w:name="_Toc105098386"/>
+      <w:bookmarkStart w:id="23" w:name="_Toc111811404"/>
       <w:r>
         <w:lastRenderedPageBreak/>
         <w:t>Алгоритмы</w:t>
       </w:r>
-      <w:bookmarkEnd w:id="20"/>
       <w:bookmarkEnd w:id="21"/>
       <w:bookmarkEnd w:id="22"/>
+      <w:bookmarkEnd w:id="23"/>
     </w:p>
     <w:p>
       <w:pPr>
@@ -13237,16 +13246,16 @@
         <w:pStyle w:val="1"/>
         <w:ind w:firstLine="0"/>
       </w:pPr>
-      <w:bookmarkStart w:id="23" w:name="_Toc105021015"/>
-      <w:bookmarkStart w:id="24" w:name="_Toc105098387"/>
-      <w:bookmarkStart w:id="25" w:name="_Toc111811405"/>
+      <w:bookmarkStart w:id="24" w:name="_Toc105021015"/>
+      <w:bookmarkStart w:id="25" w:name="_Toc105098387"/>
+      <w:bookmarkStart w:id="26" w:name="_Toc111811405"/>
       <w:r>
         <w:lastRenderedPageBreak/>
         <w:t>Таблица тестов</w:t>
       </w:r>
-      <w:bookmarkEnd w:id="23"/>
       <w:bookmarkEnd w:id="24"/>
       <w:bookmarkEnd w:id="25"/>
+      <w:bookmarkEnd w:id="26"/>
     </w:p>
     <w:p>
       <w:pPr>
@@ -14172,15 +14181,15 @@
       <w:pPr>
         <w:pStyle w:val="1"/>
       </w:pPr>
-      <w:bookmarkStart w:id="26" w:name="_Toc105021016"/>
-      <w:bookmarkStart w:id="27" w:name="_Toc105098388"/>
-      <w:bookmarkStart w:id="28" w:name="_Toc111811406"/>
+      <w:bookmarkStart w:id="27" w:name="_Toc105021016"/>
+      <w:bookmarkStart w:id="28" w:name="_Toc105098388"/>
+      <w:bookmarkStart w:id="29" w:name="_Toc111811406"/>
       <w:r>
         <w:t>Листинг</w:t>
       </w:r>
-      <w:bookmarkEnd w:id="26"/>
       <w:bookmarkEnd w:id="27"/>
       <w:bookmarkEnd w:id="28"/>
+      <w:bookmarkEnd w:id="29"/>
     </w:p>
     <w:p>
       <w:pPr>
@@ -14558,6 +14567,7 @@
               </w:rPr>
               <w:tab/>
             </w:r>
+            <w:proofErr w:type="spellStart"/>
             <w:proofErr w:type="gramStart"/>
             <w:r>
               <w:rPr>
@@ -14566,7 +14576,17 @@
                 <w:szCs w:val="28"/>
                 <w:lang w:val="en-US"/>
               </w:rPr>
-              <w:t>Kks::</w:t>
+              <w:t>Kks</w:t>
+            </w:r>
+            <w:proofErr w:type="spellEnd"/>
+            <w:r>
+              <w:rPr>
+                <w:rFonts w:eastAsiaTheme="minorHAnsi"/>
+                <w:sz w:val="28"/>
+                <w:szCs w:val="28"/>
+                <w:lang w:val="en-US"/>
+              </w:rPr>
+              <w:t>::</w:t>
             </w:r>
             <w:proofErr w:type="spellStart"/>
             <w:proofErr w:type="gramEnd"/>
@@ -17662,7 +17682,7 @@
                 <w:sz w:val="20"/>
                 <w:lang w:val="en-US"/>
               </w:rPr>
-              <w:t>ReadLine</w:t>
+              <w:t>ReadLin</w:t>
             </w:r>
             <w:proofErr w:type="spellEnd"/>
             <w:r>
@@ -17671,7 +17691,7 @@
                 <w:sz w:val="20"/>
                 <w:lang w:val="en-US"/>
               </w:rPr>
-              <w:t>(</w:t>
+              <w:t>e(</w:t>
             </w:r>
             <w:proofErr w:type="gramEnd"/>
             <w:r>
@@ -17680,8 +17700,18 @@
                 <w:sz w:val="20"/>
                 <w:lang w:val="en-US"/>
               </w:rPr>
-              <w:t>) + "\r\n";</w:t>
-            </w:r>
+              <w:t>) +</w:t>
+            </w:r>
+            <w:proofErr w:type="spellStart"/>
+            <w:r>
+              <w:rPr>
+                <w:rFonts w:eastAsiaTheme="minorHAnsi"/>
+                <w:sz w:val="20"/>
+                <w:lang w:val="en-US"/>
+              </w:rPr>
+              <w:t xml:space="preserve"> "\r\n";</w:t>
+            </w:r>
+            <w:proofErr w:type="spellEnd"/>
           </w:p>
           <w:p>
             <w:pPr>
@@ -30814,8 +30844,8 @@
         <w:pStyle w:val="1"/>
         <w:ind w:firstLine="0"/>
       </w:pPr>
-      <w:bookmarkStart w:id="29" w:name="_Toc105021017"/>
-      <w:bookmarkStart w:id="30" w:name="_Toc105098389"/>
+      <w:bookmarkStart w:id="30" w:name="_Toc105021017"/>
+      <w:bookmarkStart w:id="31" w:name="_Toc105098389"/>
     </w:p>
     <w:p>
       <w:pPr>
@@ -30835,14 +30865,14 @@
         <w:pStyle w:val="1"/>
         <w:ind w:firstLine="0"/>
       </w:pPr>
-      <w:bookmarkStart w:id="31" w:name="_Toc111811407"/>
+      <w:bookmarkStart w:id="32" w:name="_Toc111811407"/>
       <w:r>
         <w:lastRenderedPageBreak/>
         <w:t>Результаты тестирования</w:t>
       </w:r>
-      <w:bookmarkEnd w:id="29"/>
       <w:bookmarkEnd w:id="30"/>
       <w:bookmarkEnd w:id="31"/>
+      <w:bookmarkEnd w:id="32"/>
     </w:p>
     <w:p>
       <w:pPr>
@@ -31431,8 +31461,8 @@
         </w:rPr>
         <w:br w:type="page"/>
       </w:r>
-      <w:bookmarkStart w:id="32" w:name="_Toc105021018"/>
-      <w:bookmarkStart w:id="33" w:name="_Toc105098390"/>
+      <w:bookmarkStart w:id="33" w:name="_Toc105021018"/>
+      <w:bookmarkStart w:id="34" w:name="_Toc105098390"/>
       <w:r>
         <w:rPr>
           <w:b/>
@@ -31443,8 +31473,8 @@
         <w:lastRenderedPageBreak/>
         <w:t>Результаты работы программы</w:t>
       </w:r>
-      <w:bookmarkEnd w:id="32"/>
       <w:bookmarkEnd w:id="33"/>
+      <w:bookmarkEnd w:id="34"/>
     </w:p>
     <w:p>
       <w:pPr>
@@ -31707,27 +31737,27 @@
       <w:pPr>
         <w:pStyle w:val="1"/>
       </w:pPr>
-      <w:bookmarkStart w:id="34" w:name="_Toc105098391"/>
-      <w:bookmarkStart w:id="35" w:name="_Toc111811408"/>
+      <w:bookmarkStart w:id="35" w:name="_Toc105098391"/>
+      <w:bookmarkStart w:id="36" w:name="_Toc111811408"/>
       <w:r>
         <w:lastRenderedPageBreak/>
         <w:t>Проект руководства пользователя</w:t>
       </w:r>
-      <w:bookmarkEnd w:id="34"/>
       <w:bookmarkEnd w:id="35"/>
+      <w:bookmarkEnd w:id="36"/>
     </w:p>
     <w:p>
       <w:pPr>
         <w:pStyle w:val="1"/>
         <w:jc w:val="left"/>
       </w:pPr>
-      <w:bookmarkStart w:id="36" w:name="_Toc105098392"/>
-      <w:bookmarkStart w:id="37" w:name="_Toc111811409"/>
+      <w:bookmarkStart w:id="37" w:name="_Toc105098392"/>
+      <w:bookmarkStart w:id="38" w:name="_Toc111811409"/>
       <w:r>
         <w:t>1. Общие сведения о программе</w:t>
       </w:r>
-      <w:bookmarkEnd w:id="36"/>
       <w:bookmarkEnd w:id="37"/>
+      <w:bookmarkEnd w:id="38"/>
     </w:p>
     <w:p>
       <w:pPr>
@@ -31787,13 +31817,13 @@
         <w:pStyle w:val="1"/>
         <w:jc w:val="left"/>
       </w:pPr>
-      <w:bookmarkStart w:id="38" w:name="_Toc105098393"/>
-      <w:bookmarkStart w:id="39" w:name="_Toc111811410"/>
+      <w:bookmarkStart w:id="39" w:name="_Toc105098393"/>
+      <w:bookmarkStart w:id="40" w:name="_Toc111811410"/>
       <w:r>
         <w:t>2. Установка, запуск</w:t>
       </w:r>
-      <w:bookmarkEnd w:id="38"/>
       <w:bookmarkEnd w:id="39"/>
+      <w:bookmarkEnd w:id="40"/>
     </w:p>
     <w:p>
       <w:pPr>
@@ -31875,8 +31905,6 @@
         </w:rPr>
         <w:t>kks</w:t>
       </w:r>
-      <w:bookmarkStart w:id="40" w:name="_GoBack"/>
-      <w:bookmarkEnd w:id="40"/>
       <w:r>
         <w:rPr>
           <w:sz w:val="28"/>

</xml_diff>